<commit_message>
time sheets and weekly reports
forgot to commit weekly (sorry)
</commit_message>
<xml_diff>
--- a/Documents/Management/Managers' Weekly Reports & QA Metrics/Sam Beedell/Weekly Report - Easter - Week 4.docx
+++ b/Documents/Management/Managers' Weekly Reports & QA Metrics/Sam Beedell/Weekly Report - Easter - Week 4.docx
@@ -108,6 +108,56 @@
                 <w:rFonts w:ascii="Century Gothic" w:hAnsi="Century Gothic"/>
               </w:rPr>
             </w:pPr>
+            <w:r>
+              <w:rPr>
+                <w:rFonts w:ascii="Century Gothic" w:hAnsi="Century Gothic"/>
+              </w:rPr>
+              <w:t>Fix bugs in audio handler code</w:t>
+            </w:r>
+          </w:p>
+          <w:p>
+            <w:pPr>
+              <w:pStyle w:val="ListParagraph"/>
+              <w:numPr>
+                <w:ilvl w:val="0"/>
+                <w:numId w:val="3"/>
+              </w:numPr>
+              <w:rPr>
+                <w:rFonts w:ascii="Century Gothic" w:hAnsi="Century Gothic"/>
+              </w:rPr>
+            </w:pPr>
+            <w:r>
+              <w:rPr>
+                <w:rFonts w:ascii="Century Gothic" w:hAnsi="Century Gothic"/>
+              </w:rPr>
+              <w:t xml:space="preserve">Begin main menu </w:t>
+            </w:r>
+            <w:proofErr w:type="spellStart"/>
+            <w:r>
+              <w:rPr>
+                <w:rFonts w:ascii="Century Gothic" w:hAnsi="Century Gothic"/>
+              </w:rPr>
+              <w:t>gui</w:t>
+            </w:r>
+            <w:proofErr w:type="spellEnd"/>
+          </w:p>
+          <w:p>
+            <w:pPr>
+              <w:pStyle w:val="ListParagraph"/>
+              <w:numPr>
+                <w:ilvl w:val="0"/>
+                <w:numId w:val="3"/>
+              </w:numPr>
+              <w:rPr>
+                <w:rFonts w:ascii="Century Gothic" w:hAnsi="Century Gothic"/>
+              </w:rPr>
+            </w:pPr>
+            <w:r>
+              <w:rPr>
+                <w:rFonts w:ascii="Century Gothic" w:hAnsi="Century Gothic"/>
+              </w:rPr>
+              <w:t>Keep up-to-date with finances for financial plan</w:t>
+            </w:r>
           </w:p>
         </w:tc>
       </w:tr>
@@ -154,6 +204,29 @@
           </w:tcPr>
           <w:p>
             <w:pPr>
+              <w:pStyle w:val="ListParagraph"/>
+              <w:numPr>
+                <w:ilvl w:val="0"/>
+                <w:numId w:val="5"/>
+              </w:numPr>
+              <w:rPr>
+                <w:rFonts w:ascii="Century Gothic" w:hAnsi="Century Gothic"/>
+              </w:rPr>
+            </w:pPr>
+            <w:r>
+              <w:rPr>
+                <w:rFonts w:ascii="Century Gothic" w:hAnsi="Century Gothic"/>
+              </w:rPr>
+              <w:t>Prioritizing outstanding work</w:t>
+            </w:r>
+          </w:p>
+          <w:p>
+            <w:pPr>
+              <w:pStyle w:val="ListParagraph"/>
+              <w:numPr>
+                <w:ilvl w:val="0"/>
+                <w:numId w:val="5"/>
+              </w:numPr>
               <w:rPr>
                 <w:rFonts w:ascii="Century Gothic" w:hAnsi="Century Gothic"/>
               </w:rPr>
@@ -187,8 +260,6 @@
               </w:rPr>
               <w:t>Work Beginning: 14</w:t>
             </w:r>
-            <w:bookmarkStart w:id="0" w:name="_GoBack"/>
-            <w:bookmarkEnd w:id="0"/>
             <w:r>
               <w:rPr>
                 <w:rFonts w:ascii="Century Gothic" w:hAnsi="Century Gothic"/>
@@ -242,6 +313,14 @@
                 <w:rFonts w:ascii="Century Gothic" w:hAnsi="Century Gothic"/>
               </w:rPr>
             </w:pPr>
+            <w:r>
+              <w:rPr>
+                <w:rFonts w:ascii="Century Gothic" w:hAnsi="Century Gothic"/>
+              </w:rPr>
+              <w:t>Finish related work</w:t>
+            </w:r>
+            <w:bookmarkStart w:id="0" w:name="_GoBack"/>
+            <w:bookmarkEnd w:id="0"/>
           </w:p>
         </w:tc>
       </w:tr>
@@ -286,10 +365,21 @@
           </w:tcPr>
           <w:p>
             <w:pPr>
-              <w:rPr>
-                <w:rFonts w:ascii="Century Gothic" w:hAnsi="Century Gothic"/>
-              </w:rPr>
-            </w:pPr>
+              <w:pStyle w:val="ListParagraph"/>
+              <w:numPr>
+                <w:ilvl w:val="0"/>
+                <w:numId w:val="3"/>
+              </w:numPr>
+              <w:rPr>
+                <w:rFonts w:ascii="Century Gothic" w:hAnsi="Century Gothic"/>
+              </w:rPr>
+            </w:pPr>
+            <w:r>
+              <w:rPr>
+                <w:rFonts w:ascii="Century Gothic" w:hAnsi="Century Gothic"/>
+              </w:rPr>
+              <w:t>Team dispersed for Easter holiday</w:t>
+            </w:r>
           </w:p>
         </w:tc>
       </w:tr>
@@ -638,7 +728,7 @@
                 <w:sz w:val="21"/>
                 <w:szCs w:val="21"/>
               </w:rPr>
-              <w:t>n/a</w:t>
+              <w:t>Some members are working overtime during this period which may affect the balance in the future</w:t>
             </w:r>
           </w:p>
         </w:tc>
@@ -788,25 +878,15 @@
                 <w:sz w:val="21"/>
                 <w:szCs w:val="21"/>
               </w:rPr>
-              <w:t xml:space="preserve">Yes – this is all </w:t>
-            </w:r>
-            <w:proofErr w:type="spellStart"/>
-            <w:r>
-              <w:rPr>
-                <w:rFonts w:ascii="Century Gothic" w:hAnsi="Century Gothic"/>
-                <w:sz w:val="21"/>
-                <w:szCs w:val="21"/>
-              </w:rPr>
-              <w:t>documanted</w:t>
-            </w:r>
-            <w:proofErr w:type="spellEnd"/>
-            <w:r>
-              <w:rPr>
-                <w:rFonts w:ascii="Century Gothic" w:hAnsi="Century Gothic"/>
-                <w:sz w:val="21"/>
-                <w:szCs w:val="21"/>
-              </w:rPr>
-              <w:t xml:space="preserve"> (past and future figures) in the financial report</w:t>
+              <w:t>Yes – this is all docume</w:t>
+            </w:r>
+            <w:r>
+              <w:rPr>
+                <w:rFonts w:ascii="Century Gothic" w:hAnsi="Century Gothic"/>
+                <w:sz w:val="21"/>
+                <w:szCs w:val="21"/>
+              </w:rPr>
+              <w:t>nted (past and future figures) in the financial report</w:t>
             </w:r>
           </w:p>
         </w:tc>
@@ -942,7 +1022,23 @@
                 <w:sz w:val="21"/>
                 <w:szCs w:val="21"/>
               </w:rPr>
-              <w:t xml:space="preserve">Yes - now online using </w:t>
+              <w:t xml:space="preserve">Yes - </w:t>
+            </w:r>
+            <w:r>
+              <w:rPr>
+                <w:rFonts w:ascii="Century Gothic" w:hAnsi="Century Gothic"/>
+                <w:sz w:val="21"/>
+                <w:szCs w:val="21"/>
+              </w:rPr>
+              <w:t>still</w:t>
+            </w:r>
+            <w:r>
+              <w:rPr>
+                <w:rFonts w:ascii="Century Gothic" w:hAnsi="Century Gothic"/>
+                <w:sz w:val="21"/>
+                <w:szCs w:val="21"/>
+              </w:rPr>
+              <w:t xml:space="preserve"> online using </w:t>
             </w:r>
             <w:proofErr w:type="spellStart"/>
             <w:r>
@@ -1044,7 +1140,16 @@
                 <w:sz w:val="21"/>
                 <w:szCs w:val="21"/>
               </w:rPr>
-              <w:t>Weekly timesheets completed</w:t>
+              <w:t xml:space="preserve">Weekly timesheets </w:t>
+            </w:r>
+            <w:r>
+              <w:rPr>
+                <w:rFonts w:ascii="Century Gothic" w:hAnsi="Century Gothic"/>
+                <w:sz w:val="21"/>
+                <w:szCs w:val="21"/>
+              </w:rPr>
+              <w:lastRenderedPageBreak/>
+              <w:t>completed</w:t>
             </w:r>
           </w:p>
         </w:tc>
@@ -1066,6 +1171,7 @@
                 <w:sz w:val="21"/>
                 <w:szCs w:val="21"/>
               </w:rPr>
+              <w:lastRenderedPageBreak/>
               <w:t>Number of completed timesheets received / number expected</w:t>
             </w:r>
           </w:p>
@@ -1088,7 +1194,16 @@
                 <w:sz w:val="21"/>
                 <w:szCs w:val="21"/>
               </w:rPr>
-              <w:t>Yes – some people are on holiday so their absences are accounted for</w:t>
+              <w:t xml:space="preserve">Yes – some people are on holiday so their absences are accounted </w:t>
+            </w:r>
+            <w:r>
+              <w:rPr>
+                <w:rFonts w:ascii="Century Gothic" w:hAnsi="Century Gothic"/>
+                <w:sz w:val="21"/>
+                <w:szCs w:val="21"/>
+              </w:rPr>
+              <w:lastRenderedPageBreak/>
+              <w:t>for</w:t>
             </w:r>
           </w:p>
         </w:tc>
@@ -1299,6 +1414,119 @@
 <file path=word/numbering.xml><?xml version="1.0" encoding="utf-8"?>
 <w:numbering xmlns:wpc="http://schemas.microsoft.com/office/word/2010/wordprocessingCanvas" xmlns:mo="http://schemas.microsoft.com/office/mac/office/2008/main" xmlns:mc="http://schemas.openxmlformats.org/markup-compatibility/2006" xmlns:mv="urn:schemas-microsoft-com:mac:vml" xmlns:o="urn:schemas-microsoft-com:office:office" xmlns:r="http://schemas.openxmlformats.org/officeDocument/2006/relationships" xmlns:m="http://schemas.openxmlformats.org/officeDocument/2006/math" xmlns:v="urn:schemas-microsoft-com:vml" xmlns:wp14="http://schemas.microsoft.com/office/word/2010/wordprocessingDrawing" xmlns:wp="http://schemas.openxmlformats.org/drawingml/2006/wordprocessingDrawing" xmlns:w10="urn:schemas-microsoft-com:office:word" xmlns:w="http://schemas.openxmlformats.org/wordprocessingml/2006/main" xmlns:w14="http://schemas.microsoft.com/office/word/2010/wordml" xmlns:wpg="http://schemas.microsoft.com/office/word/2010/wordprocessingGroup" xmlns:wpi="http://schemas.microsoft.com/office/word/2010/wordprocessingInk" xmlns:wne="http://schemas.microsoft.com/office/word/2006/wordml" xmlns:wps="http://schemas.microsoft.com/office/word/2010/wordprocessingShape" mc:Ignorable="w14 wp14">
   <w:abstractNum w:abstractNumId="0">
+    <w:nsid w:val="05C8697D"/>
+    <w:multiLevelType w:val="hybridMultilevel"/>
+    <w:tmpl w:val="6F0EF220"/>
+    <w:lvl w:ilvl="0" w:tplc="04090001">
+      <w:start w:val="1"/>
+      <w:numFmt w:val="bullet"/>
+      <w:lvlText w:val=""/>
+      <w:lvlJc w:val="left"/>
+      <w:pPr>
+        <w:ind w:left="360" w:hanging="360"/>
+      </w:pPr>
+      <w:rPr>
+        <w:rFonts w:ascii="Symbol" w:hAnsi="Symbol" w:hint="default"/>
+      </w:rPr>
+    </w:lvl>
+    <w:lvl w:ilvl="1" w:tplc="04090003" w:tentative="1">
+      <w:start w:val="1"/>
+      <w:numFmt w:val="bullet"/>
+      <w:lvlText w:val="o"/>
+      <w:lvlJc w:val="left"/>
+      <w:pPr>
+        <w:ind w:left="1080" w:hanging="360"/>
+      </w:pPr>
+      <w:rPr>
+        <w:rFonts w:ascii="Courier New" w:hAnsi="Courier New" w:hint="default"/>
+      </w:rPr>
+    </w:lvl>
+    <w:lvl w:ilvl="2" w:tplc="04090005" w:tentative="1">
+      <w:start w:val="1"/>
+      <w:numFmt w:val="bullet"/>
+      <w:lvlText w:val=""/>
+      <w:lvlJc w:val="left"/>
+      <w:pPr>
+        <w:ind w:left="1800" w:hanging="360"/>
+      </w:pPr>
+      <w:rPr>
+        <w:rFonts w:ascii="Wingdings" w:hAnsi="Wingdings" w:hint="default"/>
+      </w:rPr>
+    </w:lvl>
+    <w:lvl w:ilvl="3" w:tplc="04090001" w:tentative="1">
+      <w:start w:val="1"/>
+      <w:numFmt w:val="bullet"/>
+      <w:lvlText w:val=""/>
+      <w:lvlJc w:val="left"/>
+      <w:pPr>
+        <w:ind w:left="2520" w:hanging="360"/>
+      </w:pPr>
+      <w:rPr>
+        <w:rFonts w:ascii="Symbol" w:hAnsi="Symbol" w:hint="default"/>
+      </w:rPr>
+    </w:lvl>
+    <w:lvl w:ilvl="4" w:tplc="04090003" w:tentative="1">
+      <w:start w:val="1"/>
+      <w:numFmt w:val="bullet"/>
+      <w:lvlText w:val="o"/>
+      <w:lvlJc w:val="left"/>
+      <w:pPr>
+        <w:ind w:left="3240" w:hanging="360"/>
+      </w:pPr>
+      <w:rPr>
+        <w:rFonts w:ascii="Courier New" w:hAnsi="Courier New" w:hint="default"/>
+      </w:rPr>
+    </w:lvl>
+    <w:lvl w:ilvl="5" w:tplc="04090005" w:tentative="1">
+      <w:start w:val="1"/>
+      <w:numFmt w:val="bullet"/>
+      <w:lvlText w:val=""/>
+      <w:lvlJc w:val="left"/>
+      <w:pPr>
+        <w:ind w:left="3960" w:hanging="360"/>
+      </w:pPr>
+      <w:rPr>
+        <w:rFonts w:ascii="Wingdings" w:hAnsi="Wingdings" w:hint="default"/>
+      </w:rPr>
+    </w:lvl>
+    <w:lvl w:ilvl="6" w:tplc="04090001" w:tentative="1">
+      <w:start w:val="1"/>
+      <w:numFmt w:val="bullet"/>
+      <w:lvlText w:val=""/>
+      <w:lvlJc w:val="left"/>
+      <w:pPr>
+        <w:ind w:left="4680" w:hanging="360"/>
+      </w:pPr>
+      <w:rPr>
+        <w:rFonts w:ascii="Symbol" w:hAnsi="Symbol" w:hint="default"/>
+      </w:rPr>
+    </w:lvl>
+    <w:lvl w:ilvl="7" w:tplc="04090003" w:tentative="1">
+      <w:start w:val="1"/>
+      <w:numFmt w:val="bullet"/>
+      <w:lvlText w:val="o"/>
+      <w:lvlJc w:val="left"/>
+      <w:pPr>
+        <w:ind w:left="5400" w:hanging="360"/>
+      </w:pPr>
+      <w:rPr>
+        <w:rFonts w:ascii="Courier New" w:hAnsi="Courier New" w:hint="default"/>
+      </w:rPr>
+    </w:lvl>
+    <w:lvl w:ilvl="8" w:tplc="04090005" w:tentative="1">
+      <w:start w:val="1"/>
+      <w:numFmt w:val="bullet"/>
+      <w:lvlText w:val=""/>
+      <w:lvlJc w:val="left"/>
+      <w:pPr>
+        <w:ind w:left="6120" w:hanging="360"/>
+      </w:pPr>
+      <w:rPr>
+        <w:rFonts w:ascii="Wingdings" w:hAnsi="Wingdings" w:hint="default"/>
+      </w:rPr>
+    </w:lvl>
+  </w:abstractNum>
+  <w:abstractNum w:abstractNumId="1">
     <w:nsid w:val="06A63F8D"/>
     <w:multiLevelType w:val="hybridMultilevel"/>
     <w:tmpl w:val="E52EAFB4"/>
@@ -1411,7 +1639,7 @@
       </w:rPr>
     </w:lvl>
   </w:abstractNum>
-  <w:abstractNum w:abstractNumId="1">
+  <w:abstractNum w:abstractNumId="2">
     <w:nsid w:val="0D6B65A4"/>
     <w:multiLevelType w:val="hybridMultilevel"/>
     <w:tmpl w:val="144ACCB2"/>
@@ -1497,10 +1725,123 @@
       </w:pPr>
     </w:lvl>
   </w:abstractNum>
-  <w:abstractNum w:abstractNumId="2">
+  <w:abstractNum w:abstractNumId="3">
     <w:nsid w:val="23D14B1D"/>
     <w:multiLevelType w:val="hybridMultilevel"/>
-    <w:tmpl w:val="82520848"/>
+    <w:tmpl w:val="8BACBFB0"/>
+    <w:lvl w:ilvl="0" w:tplc="04090001">
+      <w:start w:val="1"/>
+      <w:numFmt w:val="bullet"/>
+      <w:lvlText w:val=""/>
+      <w:lvlJc w:val="left"/>
+      <w:pPr>
+        <w:ind w:left="720" w:hanging="360"/>
+      </w:pPr>
+      <w:rPr>
+        <w:rFonts w:ascii="Symbol" w:hAnsi="Symbol" w:hint="default"/>
+      </w:rPr>
+    </w:lvl>
+    <w:lvl w:ilvl="1" w:tplc="04090003" w:tentative="1">
+      <w:start w:val="1"/>
+      <w:numFmt w:val="bullet"/>
+      <w:lvlText w:val="o"/>
+      <w:lvlJc w:val="left"/>
+      <w:pPr>
+        <w:ind w:left="1440" w:hanging="360"/>
+      </w:pPr>
+      <w:rPr>
+        <w:rFonts w:ascii="Courier New" w:hAnsi="Courier New" w:hint="default"/>
+      </w:rPr>
+    </w:lvl>
+    <w:lvl w:ilvl="2" w:tplc="04090005" w:tentative="1">
+      <w:start w:val="1"/>
+      <w:numFmt w:val="bullet"/>
+      <w:lvlText w:val=""/>
+      <w:lvlJc w:val="left"/>
+      <w:pPr>
+        <w:ind w:left="2160" w:hanging="360"/>
+      </w:pPr>
+      <w:rPr>
+        <w:rFonts w:ascii="Wingdings" w:hAnsi="Wingdings" w:hint="default"/>
+      </w:rPr>
+    </w:lvl>
+    <w:lvl w:ilvl="3" w:tplc="04090001" w:tentative="1">
+      <w:start w:val="1"/>
+      <w:numFmt w:val="bullet"/>
+      <w:lvlText w:val=""/>
+      <w:lvlJc w:val="left"/>
+      <w:pPr>
+        <w:ind w:left="2880" w:hanging="360"/>
+      </w:pPr>
+      <w:rPr>
+        <w:rFonts w:ascii="Symbol" w:hAnsi="Symbol" w:hint="default"/>
+      </w:rPr>
+    </w:lvl>
+    <w:lvl w:ilvl="4" w:tplc="04090003" w:tentative="1">
+      <w:start w:val="1"/>
+      <w:numFmt w:val="bullet"/>
+      <w:lvlText w:val="o"/>
+      <w:lvlJc w:val="left"/>
+      <w:pPr>
+        <w:ind w:left="3600" w:hanging="360"/>
+      </w:pPr>
+      <w:rPr>
+        <w:rFonts w:ascii="Courier New" w:hAnsi="Courier New" w:hint="default"/>
+      </w:rPr>
+    </w:lvl>
+    <w:lvl w:ilvl="5" w:tplc="04090005" w:tentative="1">
+      <w:start w:val="1"/>
+      <w:numFmt w:val="bullet"/>
+      <w:lvlText w:val=""/>
+      <w:lvlJc w:val="left"/>
+      <w:pPr>
+        <w:ind w:left="4320" w:hanging="360"/>
+      </w:pPr>
+      <w:rPr>
+        <w:rFonts w:ascii="Wingdings" w:hAnsi="Wingdings" w:hint="default"/>
+      </w:rPr>
+    </w:lvl>
+    <w:lvl w:ilvl="6" w:tplc="04090001" w:tentative="1">
+      <w:start w:val="1"/>
+      <w:numFmt w:val="bullet"/>
+      <w:lvlText w:val=""/>
+      <w:lvlJc w:val="left"/>
+      <w:pPr>
+        <w:ind w:left="5040" w:hanging="360"/>
+      </w:pPr>
+      <w:rPr>
+        <w:rFonts w:ascii="Symbol" w:hAnsi="Symbol" w:hint="default"/>
+      </w:rPr>
+    </w:lvl>
+    <w:lvl w:ilvl="7" w:tplc="04090003" w:tentative="1">
+      <w:start w:val="1"/>
+      <w:numFmt w:val="bullet"/>
+      <w:lvlText w:val="o"/>
+      <w:lvlJc w:val="left"/>
+      <w:pPr>
+        <w:ind w:left="5760" w:hanging="360"/>
+      </w:pPr>
+      <w:rPr>
+        <w:rFonts w:ascii="Courier New" w:hAnsi="Courier New" w:hint="default"/>
+      </w:rPr>
+    </w:lvl>
+    <w:lvl w:ilvl="8" w:tplc="04090005" w:tentative="1">
+      <w:start w:val="1"/>
+      <w:numFmt w:val="bullet"/>
+      <w:lvlText w:val=""/>
+      <w:lvlJc w:val="left"/>
+      <w:pPr>
+        <w:ind w:left="6480" w:hanging="360"/>
+      </w:pPr>
+      <w:rPr>
+        <w:rFonts w:ascii="Wingdings" w:hAnsi="Wingdings" w:hint="default"/>
+      </w:rPr>
+    </w:lvl>
+  </w:abstractNum>
+  <w:abstractNum w:abstractNumId="4">
+    <w:nsid w:val="628313D9"/>
+    <w:multiLevelType w:val="hybridMultilevel"/>
+    <w:tmpl w:val="555AB116"/>
     <w:lvl w:ilvl="0" w:tplc="04090001">
       <w:start w:val="1"/>
       <w:numFmt w:val="bullet"/>
@@ -1611,13 +1952,19 @@
     </w:lvl>
   </w:abstractNum>
   <w:num w:numId="1">
+    <w:abstractNumId w:val="2"/>
+  </w:num>
+  <w:num w:numId="2">
     <w:abstractNumId w:val="1"/>
   </w:num>
-  <w:num w:numId="2">
+  <w:num w:numId="3">
+    <w:abstractNumId w:val="3"/>
+  </w:num>
+  <w:num w:numId="4">
+    <w:abstractNumId w:val="4"/>
+  </w:num>
+  <w:num w:numId="5">
     <w:abstractNumId w:val="0"/>
-  </w:num>
-  <w:num w:numId="3">
-    <w:abstractNumId w:val="2"/>
   </w:num>
 </w:numbering>
 </file>

</xml_diff>

<commit_message>
Updated XML Parser to read XML Example version 3
</commit_message>
<xml_diff>
--- a/Documents/Management/Managers' Weekly Reports & QA Metrics/Sam Beedell/Weekly Report - Easter - Week 4.docx
+++ b/Documents/Management/Managers' Weekly Reports & QA Metrics/Sam Beedell/Weekly Report - Easter - Week 4.docx
@@ -108,6 +108,56 @@
                 <w:rFonts w:ascii="Century Gothic" w:hAnsi="Century Gothic"/>
               </w:rPr>
             </w:pPr>
+            <w:r>
+              <w:rPr>
+                <w:rFonts w:ascii="Century Gothic" w:hAnsi="Century Gothic"/>
+              </w:rPr>
+              <w:t>Fix bugs in audio handler code</w:t>
+            </w:r>
+          </w:p>
+          <w:p>
+            <w:pPr>
+              <w:pStyle w:val="ListParagraph"/>
+              <w:numPr>
+                <w:ilvl w:val="0"/>
+                <w:numId w:val="3"/>
+              </w:numPr>
+              <w:rPr>
+                <w:rFonts w:ascii="Century Gothic" w:hAnsi="Century Gothic"/>
+              </w:rPr>
+            </w:pPr>
+            <w:r>
+              <w:rPr>
+                <w:rFonts w:ascii="Century Gothic" w:hAnsi="Century Gothic"/>
+              </w:rPr>
+              <w:t xml:space="preserve">Begin main menu </w:t>
+            </w:r>
+            <w:proofErr w:type="spellStart"/>
+            <w:r>
+              <w:rPr>
+                <w:rFonts w:ascii="Century Gothic" w:hAnsi="Century Gothic"/>
+              </w:rPr>
+              <w:t>gui</w:t>
+            </w:r>
+            <w:proofErr w:type="spellEnd"/>
+          </w:p>
+          <w:p>
+            <w:pPr>
+              <w:pStyle w:val="ListParagraph"/>
+              <w:numPr>
+                <w:ilvl w:val="0"/>
+                <w:numId w:val="3"/>
+              </w:numPr>
+              <w:rPr>
+                <w:rFonts w:ascii="Century Gothic" w:hAnsi="Century Gothic"/>
+              </w:rPr>
+            </w:pPr>
+            <w:r>
+              <w:rPr>
+                <w:rFonts w:ascii="Century Gothic" w:hAnsi="Century Gothic"/>
+              </w:rPr>
+              <w:t>Keep up-to-date with finances for financial plan</w:t>
+            </w:r>
           </w:p>
         </w:tc>
       </w:tr>
@@ -154,6 +204,29 @@
           </w:tcPr>
           <w:p>
             <w:pPr>
+              <w:pStyle w:val="ListParagraph"/>
+              <w:numPr>
+                <w:ilvl w:val="0"/>
+                <w:numId w:val="5"/>
+              </w:numPr>
+              <w:rPr>
+                <w:rFonts w:ascii="Century Gothic" w:hAnsi="Century Gothic"/>
+              </w:rPr>
+            </w:pPr>
+            <w:r>
+              <w:rPr>
+                <w:rFonts w:ascii="Century Gothic" w:hAnsi="Century Gothic"/>
+              </w:rPr>
+              <w:t>Prioritizing outstanding work</w:t>
+            </w:r>
+          </w:p>
+          <w:p>
+            <w:pPr>
+              <w:pStyle w:val="ListParagraph"/>
+              <w:numPr>
+                <w:ilvl w:val="0"/>
+                <w:numId w:val="5"/>
+              </w:numPr>
               <w:rPr>
                 <w:rFonts w:ascii="Century Gothic" w:hAnsi="Century Gothic"/>
               </w:rPr>
@@ -187,8 +260,6 @@
               </w:rPr>
               <w:t>Work Beginning: 14</w:t>
             </w:r>
-            <w:bookmarkStart w:id="0" w:name="_GoBack"/>
-            <w:bookmarkEnd w:id="0"/>
             <w:r>
               <w:rPr>
                 <w:rFonts w:ascii="Century Gothic" w:hAnsi="Century Gothic"/>
@@ -242,6 +313,14 @@
                 <w:rFonts w:ascii="Century Gothic" w:hAnsi="Century Gothic"/>
               </w:rPr>
             </w:pPr>
+            <w:r>
+              <w:rPr>
+                <w:rFonts w:ascii="Century Gothic" w:hAnsi="Century Gothic"/>
+              </w:rPr>
+              <w:t>Finish related work</w:t>
+            </w:r>
+            <w:bookmarkStart w:id="0" w:name="_GoBack"/>
+            <w:bookmarkEnd w:id="0"/>
           </w:p>
         </w:tc>
       </w:tr>
@@ -286,10 +365,21 @@
           </w:tcPr>
           <w:p>
             <w:pPr>
-              <w:rPr>
-                <w:rFonts w:ascii="Century Gothic" w:hAnsi="Century Gothic"/>
-              </w:rPr>
-            </w:pPr>
+              <w:pStyle w:val="ListParagraph"/>
+              <w:numPr>
+                <w:ilvl w:val="0"/>
+                <w:numId w:val="3"/>
+              </w:numPr>
+              <w:rPr>
+                <w:rFonts w:ascii="Century Gothic" w:hAnsi="Century Gothic"/>
+              </w:rPr>
+            </w:pPr>
+            <w:r>
+              <w:rPr>
+                <w:rFonts w:ascii="Century Gothic" w:hAnsi="Century Gothic"/>
+              </w:rPr>
+              <w:t>Team dispersed for Easter holiday</w:t>
+            </w:r>
           </w:p>
         </w:tc>
       </w:tr>
@@ -638,7 +728,7 @@
                 <w:sz w:val="21"/>
                 <w:szCs w:val="21"/>
               </w:rPr>
-              <w:t>n/a</w:t>
+              <w:t>Some members are working overtime during this period which may affect the balance in the future</w:t>
             </w:r>
           </w:p>
         </w:tc>
@@ -788,25 +878,15 @@
                 <w:sz w:val="21"/>
                 <w:szCs w:val="21"/>
               </w:rPr>
-              <w:t xml:space="preserve">Yes – this is all </w:t>
-            </w:r>
-            <w:proofErr w:type="spellStart"/>
-            <w:r>
-              <w:rPr>
-                <w:rFonts w:ascii="Century Gothic" w:hAnsi="Century Gothic"/>
-                <w:sz w:val="21"/>
-                <w:szCs w:val="21"/>
-              </w:rPr>
-              <w:t>documanted</w:t>
-            </w:r>
-            <w:proofErr w:type="spellEnd"/>
-            <w:r>
-              <w:rPr>
-                <w:rFonts w:ascii="Century Gothic" w:hAnsi="Century Gothic"/>
-                <w:sz w:val="21"/>
-                <w:szCs w:val="21"/>
-              </w:rPr>
-              <w:t xml:space="preserve"> (past and future figures) in the financial report</w:t>
+              <w:t>Yes – this is all docume</w:t>
+            </w:r>
+            <w:r>
+              <w:rPr>
+                <w:rFonts w:ascii="Century Gothic" w:hAnsi="Century Gothic"/>
+                <w:sz w:val="21"/>
+                <w:szCs w:val="21"/>
+              </w:rPr>
+              <w:t>nted (past and future figures) in the financial report</w:t>
             </w:r>
           </w:p>
         </w:tc>
@@ -942,7 +1022,23 @@
                 <w:sz w:val="21"/>
                 <w:szCs w:val="21"/>
               </w:rPr>
-              <w:t xml:space="preserve">Yes - now online using </w:t>
+              <w:t xml:space="preserve">Yes - </w:t>
+            </w:r>
+            <w:r>
+              <w:rPr>
+                <w:rFonts w:ascii="Century Gothic" w:hAnsi="Century Gothic"/>
+                <w:sz w:val="21"/>
+                <w:szCs w:val="21"/>
+              </w:rPr>
+              <w:t>still</w:t>
+            </w:r>
+            <w:r>
+              <w:rPr>
+                <w:rFonts w:ascii="Century Gothic" w:hAnsi="Century Gothic"/>
+                <w:sz w:val="21"/>
+                <w:szCs w:val="21"/>
+              </w:rPr>
+              <w:t xml:space="preserve"> online using </w:t>
             </w:r>
             <w:proofErr w:type="spellStart"/>
             <w:r>
@@ -1044,7 +1140,16 @@
                 <w:sz w:val="21"/>
                 <w:szCs w:val="21"/>
               </w:rPr>
-              <w:t>Weekly timesheets completed</w:t>
+              <w:t xml:space="preserve">Weekly timesheets </w:t>
+            </w:r>
+            <w:r>
+              <w:rPr>
+                <w:rFonts w:ascii="Century Gothic" w:hAnsi="Century Gothic"/>
+                <w:sz w:val="21"/>
+                <w:szCs w:val="21"/>
+              </w:rPr>
+              <w:lastRenderedPageBreak/>
+              <w:t>completed</w:t>
             </w:r>
           </w:p>
         </w:tc>
@@ -1066,6 +1171,7 @@
                 <w:sz w:val="21"/>
                 <w:szCs w:val="21"/>
               </w:rPr>
+              <w:lastRenderedPageBreak/>
               <w:t>Number of completed timesheets received / number expected</w:t>
             </w:r>
           </w:p>
@@ -1088,7 +1194,16 @@
                 <w:sz w:val="21"/>
                 <w:szCs w:val="21"/>
               </w:rPr>
-              <w:t>Yes – some people are on holiday so their absences are accounted for</w:t>
+              <w:t xml:space="preserve">Yes – some people are on holiday so their absences are accounted </w:t>
+            </w:r>
+            <w:r>
+              <w:rPr>
+                <w:rFonts w:ascii="Century Gothic" w:hAnsi="Century Gothic"/>
+                <w:sz w:val="21"/>
+                <w:szCs w:val="21"/>
+              </w:rPr>
+              <w:lastRenderedPageBreak/>
+              <w:t>for</w:t>
             </w:r>
           </w:p>
         </w:tc>
@@ -1299,6 +1414,119 @@
 <file path=word/numbering.xml><?xml version="1.0" encoding="utf-8"?>
 <w:numbering xmlns:wpc="http://schemas.microsoft.com/office/word/2010/wordprocessingCanvas" xmlns:mo="http://schemas.microsoft.com/office/mac/office/2008/main" xmlns:mc="http://schemas.openxmlformats.org/markup-compatibility/2006" xmlns:mv="urn:schemas-microsoft-com:mac:vml" xmlns:o="urn:schemas-microsoft-com:office:office" xmlns:r="http://schemas.openxmlformats.org/officeDocument/2006/relationships" xmlns:m="http://schemas.openxmlformats.org/officeDocument/2006/math" xmlns:v="urn:schemas-microsoft-com:vml" xmlns:wp14="http://schemas.microsoft.com/office/word/2010/wordprocessingDrawing" xmlns:wp="http://schemas.openxmlformats.org/drawingml/2006/wordprocessingDrawing" xmlns:w10="urn:schemas-microsoft-com:office:word" xmlns:w="http://schemas.openxmlformats.org/wordprocessingml/2006/main" xmlns:w14="http://schemas.microsoft.com/office/word/2010/wordml" xmlns:wpg="http://schemas.microsoft.com/office/word/2010/wordprocessingGroup" xmlns:wpi="http://schemas.microsoft.com/office/word/2010/wordprocessingInk" xmlns:wne="http://schemas.microsoft.com/office/word/2006/wordml" xmlns:wps="http://schemas.microsoft.com/office/word/2010/wordprocessingShape" mc:Ignorable="w14 wp14">
   <w:abstractNum w:abstractNumId="0">
+    <w:nsid w:val="05C8697D"/>
+    <w:multiLevelType w:val="hybridMultilevel"/>
+    <w:tmpl w:val="6F0EF220"/>
+    <w:lvl w:ilvl="0" w:tplc="04090001">
+      <w:start w:val="1"/>
+      <w:numFmt w:val="bullet"/>
+      <w:lvlText w:val=""/>
+      <w:lvlJc w:val="left"/>
+      <w:pPr>
+        <w:ind w:left="360" w:hanging="360"/>
+      </w:pPr>
+      <w:rPr>
+        <w:rFonts w:ascii="Symbol" w:hAnsi="Symbol" w:hint="default"/>
+      </w:rPr>
+    </w:lvl>
+    <w:lvl w:ilvl="1" w:tplc="04090003" w:tentative="1">
+      <w:start w:val="1"/>
+      <w:numFmt w:val="bullet"/>
+      <w:lvlText w:val="o"/>
+      <w:lvlJc w:val="left"/>
+      <w:pPr>
+        <w:ind w:left="1080" w:hanging="360"/>
+      </w:pPr>
+      <w:rPr>
+        <w:rFonts w:ascii="Courier New" w:hAnsi="Courier New" w:hint="default"/>
+      </w:rPr>
+    </w:lvl>
+    <w:lvl w:ilvl="2" w:tplc="04090005" w:tentative="1">
+      <w:start w:val="1"/>
+      <w:numFmt w:val="bullet"/>
+      <w:lvlText w:val=""/>
+      <w:lvlJc w:val="left"/>
+      <w:pPr>
+        <w:ind w:left="1800" w:hanging="360"/>
+      </w:pPr>
+      <w:rPr>
+        <w:rFonts w:ascii="Wingdings" w:hAnsi="Wingdings" w:hint="default"/>
+      </w:rPr>
+    </w:lvl>
+    <w:lvl w:ilvl="3" w:tplc="04090001" w:tentative="1">
+      <w:start w:val="1"/>
+      <w:numFmt w:val="bullet"/>
+      <w:lvlText w:val=""/>
+      <w:lvlJc w:val="left"/>
+      <w:pPr>
+        <w:ind w:left="2520" w:hanging="360"/>
+      </w:pPr>
+      <w:rPr>
+        <w:rFonts w:ascii="Symbol" w:hAnsi="Symbol" w:hint="default"/>
+      </w:rPr>
+    </w:lvl>
+    <w:lvl w:ilvl="4" w:tplc="04090003" w:tentative="1">
+      <w:start w:val="1"/>
+      <w:numFmt w:val="bullet"/>
+      <w:lvlText w:val="o"/>
+      <w:lvlJc w:val="left"/>
+      <w:pPr>
+        <w:ind w:left="3240" w:hanging="360"/>
+      </w:pPr>
+      <w:rPr>
+        <w:rFonts w:ascii="Courier New" w:hAnsi="Courier New" w:hint="default"/>
+      </w:rPr>
+    </w:lvl>
+    <w:lvl w:ilvl="5" w:tplc="04090005" w:tentative="1">
+      <w:start w:val="1"/>
+      <w:numFmt w:val="bullet"/>
+      <w:lvlText w:val=""/>
+      <w:lvlJc w:val="left"/>
+      <w:pPr>
+        <w:ind w:left="3960" w:hanging="360"/>
+      </w:pPr>
+      <w:rPr>
+        <w:rFonts w:ascii="Wingdings" w:hAnsi="Wingdings" w:hint="default"/>
+      </w:rPr>
+    </w:lvl>
+    <w:lvl w:ilvl="6" w:tplc="04090001" w:tentative="1">
+      <w:start w:val="1"/>
+      <w:numFmt w:val="bullet"/>
+      <w:lvlText w:val=""/>
+      <w:lvlJc w:val="left"/>
+      <w:pPr>
+        <w:ind w:left="4680" w:hanging="360"/>
+      </w:pPr>
+      <w:rPr>
+        <w:rFonts w:ascii="Symbol" w:hAnsi="Symbol" w:hint="default"/>
+      </w:rPr>
+    </w:lvl>
+    <w:lvl w:ilvl="7" w:tplc="04090003" w:tentative="1">
+      <w:start w:val="1"/>
+      <w:numFmt w:val="bullet"/>
+      <w:lvlText w:val="o"/>
+      <w:lvlJc w:val="left"/>
+      <w:pPr>
+        <w:ind w:left="5400" w:hanging="360"/>
+      </w:pPr>
+      <w:rPr>
+        <w:rFonts w:ascii="Courier New" w:hAnsi="Courier New" w:hint="default"/>
+      </w:rPr>
+    </w:lvl>
+    <w:lvl w:ilvl="8" w:tplc="04090005" w:tentative="1">
+      <w:start w:val="1"/>
+      <w:numFmt w:val="bullet"/>
+      <w:lvlText w:val=""/>
+      <w:lvlJc w:val="left"/>
+      <w:pPr>
+        <w:ind w:left="6120" w:hanging="360"/>
+      </w:pPr>
+      <w:rPr>
+        <w:rFonts w:ascii="Wingdings" w:hAnsi="Wingdings" w:hint="default"/>
+      </w:rPr>
+    </w:lvl>
+  </w:abstractNum>
+  <w:abstractNum w:abstractNumId="1">
     <w:nsid w:val="06A63F8D"/>
     <w:multiLevelType w:val="hybridMultilevel"/>
     <w:tmpl w:val="E52EAFB4"/>
@@ -1411,7 +1639,7 @@
       </w:rPr>
     </w:lvl>
   </w:abstractNum>
-  <w:abstractNum w:abstractNumId="1">
+  <w:abstractNum w:abstractNumId="2">
     <w:nsid w:val="0D6B65A4"/>
     <w:multiLevelType w:val="hybridMultilevel"/>
     <w:tmpl w:val="144ACCB2"/>
@@ -1497,10 +1725,123 @@
       </w:pPr>
     </w:lvl>
   </w:abstractNum>
-  <w:abstractNum w:abstractNumId="2">
+  <w:abstractNum w:abstractNumId="3">
     <w:nsid w:val="23D14B1D"/>
     <w:multiLevelType w:val="hybridMultilevel"/>
-    <w:tmpl w:val="82520848"/>
+    <w:tmpl w:val="8BACBFB0"/>
+    <w:lvl w:ilvl="0" w:tplc="04090001">
+      <w:start w:val="1"/>
+      <w:numFmt w:val="bullet"/>
+      <w:lvlText w:val=""/>
+      <w:lvlJc w:val="left"/>
+      <w:pPr>
+        <w:ind w:left="720" w:hanging="360"/>
+      </w:pPr>
+      <w:rPr>
+        <w:rFonts w:ascii="Symbol" w:hAnsi="Symbol" w:hint="default"/>
+      </w:rPr>
+    </w:lvl>
+    <w:lvl w:ilvl="1" w:tplc="04090003" w:tentative="1">
+      <w:start w:val="1"/>
+      <w:numFmt w:val="bullet"/>
+      <w:lvlText w:val="o"/>
+      <w:lvlJc w:val="left"/>
+      <w:pPr>
+        <w:ind w:left="1440" w:hanging="360"/>
+      </w:pPr>
+      <w:rPr>
+        <w:rFonts w:ascii="Courier New" w:hAnsi="Courier New" w:hint="default"/>
+      </w:rPr>
+    </w:lvl>
+    <w:lvl w:ilvl="2" w:tplc="04090005" w:tentative="1">
+      <w:start w:val="1"/>
+      <w:numFmt w:val="bullet"/>
+      <w:lvlText w:val=""/>
+      <w:lvlJc w:val="left"/>
+      <w:pPr>
+        <w:ind w:left="2160" w:hanging="360"/>
+      </w:pPr>
+      <w:rPr>
+        <w:rFonts w:ascii="Wingdings" w:hAnsi="Wingdings" w:hint="default"/>
+      </w:rPr>
+    </w:lvl>
+    <w:lvl w:ilvl="3" w:tplc="04090001" w:tentative="1">
+      <w:start w:val="1"/>
+      <w:numFmt w:val="bullet"/>
+      <w:lvlText w:val=""/>
+      <w:lvlJc w:val="left"/>
+      <w:pPr>
+        <w:ind w:left="2880" w:hanging="360"/>
+      </w:pPr>
+      <w:rPr>
+        <w:rFonts w:ascii="Symbol" w:hAnsi="Symbol" w:hint="default"/>
+      </w:rPr>
+    </w:lvl>
+    <w:lvl w:ilvl="4" w:tplc="04090003" w:tentative="1">
+      <w:start w:val="1"/>
+      <w:numFmt w:val="bullet"/>
+      <w:lvlText w:val="o"/>
+      <w:lvlJc w:val="left"/>
+      <w:pPr>
+        <w:ind w:left="3600" w:hanging="360"/>
+      </w:pPr>
+      <w:rPr>
+        <w:rFonts w:ascii="Courier New" w:hAnsi="Courier New" w:hint="default"/>
+      </w:rPr>
+    </w:lvl>
+    <w:lvl w:ilvl="5" w:tplc="04090005" w:tentative="1">
+      <w:start w:val="1"/>
+      <w:numFmt w:val="bullet"/>
+      <w:lvlText w:val=""/>
+      <w:lvlJc w:val="left"/>
+      <w:pPr>
+        <w:ind w:left="4320" w:hanging="360"/>
+      </w:pPr>
+      <w:rPr>
+        <w:rFonts w:ascii="Wingdings" w:hAnsi="Wingdings" w:hint="default"/>
+      </w:rPr>
+    </w:lvl>
+    <w:lvl w:ilvl="6" w:tplc="04090001" w:tentative="1">
+      <w:start w:val="1"/>
+      <w:numFmt w:val="bullet"/>
+      <w:lvlText w:val=""/>
+      <w:lvlJc w:val="left"/>
+      <w:pPr>
+        <w:ind w:left="5040" w:hanging="360"/>
+      </w:pPr>
+      <w:rPr>
+        <w:rFonts w:ascii="Symbol" w:hAnsi="Symbol" w:hint="default"/>
+      </w:rPr>
+    </w:lvl>
+    <w:lvl w:ilvl="7" w:tplc="04090003" w:tentative="1">
+      <w:start w:val="1"/>
+      <w:numFmt w:val="bullet"/>
+      <w:lvlText w:val="o"/>
+      <w:lvlJc w:val="left"/>
+      <w:pPr>
+        <w:ind w:left="5760" w:hanging="360"/>
+      </w:pPr>
+      <w:rPr>
+        <w:rFonts w:ascii="Courier New" w:hAnsi="Courier New" w:hint="default"/>
+      </w:rPr>
+    </w:lvl>
+    <w:lvl w:ilvl="8" w:tplc="04090005" w:tentative="1">
+      <w:start w:val="1"/>
+      <w:numFmt w:val="bullet"/>
+      <w:lvlText w:val=""/>
+      <w:lvlJc w:val="left"/>
+      <w:pPr>
+        <w:ind w:left="6480" w:hanging="360"/>
+      </w:pPr>
+      <w:rPr>
+        <w:rFonts w:ascii="Wingdings" w:hAnsi="Wingdings" w:hint="default"/>
+      </w:rPr>
+    </w:lvl>
+  </w:abstractNum>
+  <w:abstractNum w:abstractNumId="4">
+    <w:nsid w:val="628313D9"/>
+    <w:multiLevelType w:val="hybridMultilevel"/>
+    <w:tmpl w:val="555AB116"/>
     <w:lvl w:ilvl="0" w:tplc="04090001">
       <w:start w:val="1"/>
       <w:numFmt w:val="bullet"/>
@@ -1611,13 +1952,19 @@
     </w:lvl>
   </w:abstractNum>
   <w:num w:numId="1">
+    <w:abstractNumId w:val="2"/>
+  </w:num>
+  <w:num w:numId="2">
     <w:abstractNumId w:val="1"/>
   </w:num>
-  <w:num w:numId="2">
+  <w:num w:numId="3">
+    <w:abstractNumId w:val="3"/>
+  </w:num>
+  <w:num w:numId="4">
+    <w:abstractNumId w:val="4"/>
+  </w:num>
+  <w:num w:numId="5">
     <w:abstractNumId w:val="0"/>
-  </w:num>
-  <w:num w:numId="3">
-    <w:abstractNumId w:val="2"/>
   </w:num>
 </w:numbering>
 </file>

</xml_diff>